<commit_message>
Modifiche titoli definitivi e fix grafiche
</commit_message>
<xml_diff>
--- a/Presentazione/Discorso indicativo presentazione.docx
+++ b/Presentazione/Discorso indicativo presentazione.docx
@@ -40,22 +40,7 @@
     </w:p>
     <w:p>
       <w:r>
-        <w:t>s</w:t>
-      </w:r>
-      <w:r>
-        <w:t>ono Gabriel Rovesti e sono qui per presentarvi il mio progetto di tirocinio formativo e tesi di laurea. Nel corso del mio lavoro, ho affrontato un caso d'uso concreto nell'ambito della tecnologia</w:t>
-      </w:r>
-      <w:r>
-        <w:t xml:space="preserve"> innovativa</w:t>
-      </w:r>
-      <w:r>
-        <w:t xml:space="preserve"> blockchain, applicandola a</w:t>
-      </w:r>
-      <w:r>
-        <w:t xml:space="preserve">l sito di un </w:t>
-      </w:r>
-      <w:r>
-        <w:t>cinema. Il progetto che ho sviluppato si chiama VerifiedMovies</w:t>
+        <w:t>sono Gabriel Rovesti e sono qui per presentarvi il mio progetto di tirocinio formativo e tesi di laurea. Nel corso del mio lavoro, ho affrontato un caso d'uso concreto nell'ambito della tecnologia innovativa blockchain, applicandola al sito di un cinema. Il progetto che ho sviluppato si chiama VerifiedMovies</w:t>
       </w:r>
       <w:r>
         <w:t>, con la supervisione della prof.ssa Gaggi che desidero ringraziare per il sostegno e per la guida offertami durante il percorso.</w:t>
@@ -77,13 +62,7 @@
         <w:rPr>
           <w:u w:val="single"/>
         </w:rPr>
-        <w:t xml:space="preserve"> - </w:t>
-      </w:r>
-      <w:r>
-        <w:rPr>
-          <w:u w:val="single"/>
-        </w:rPr>
-        <w:t>L’azienda</w:t>
+        <w:t xml:space="preserve"> - L’azienda</w:t>
       </w:r>
       <w:r>
         <w:rPr>
@@ -99,22 +78,7 @@
     </w:p>
     <w:p>
       <w:r>
-        <w:t xml:space="preserve">Attualmente, l'azienda conta ben sei sedi distribuite sul territorio italiano, dimostrando una crescita costante e un impegno a servire le esigenze dei clienti in diverse regioni. Durante il mio tirocinio formativo, ho avuto </w:t>
-      </w:r>
-      <w:r>
-        <w:t xml:space="preserve">l’occasione </w:t>
-      </w:r>
-      <w:r>
-        <w:t xml:space="preserve">di lavorare </w:t>
-      </w:r>
-      <w:r>
-        <w:t>e frequentare</w:t>
-      </w:r>
-      <w:r>
-        <w:t xml:space="preserve"> la sede di Padova, dove ho trascorso un totale di 320 ore</w:t>
-      </w:r>
-      <w:r>
-        <w:t xml:space="preserve"> seguito dal tutor interno Fabio Pallaro, manager dell’azienda.</w:t>
+        <w:t>Attualmente, l'azienda conta ben sei sedi distribuite sul territorio italiano, dimostrando una crescita costante e un impegno a servire le esigenze dei clienti in diverse regioni. Durante il mio tirocinio formativo, ho avuto l’occasione di lavorare e frequentare la sede di Padova, dove ho trascorso un totale di 320 ore seguito dal tutor interno Fabio Pallaro, manager dell’azienda.</w:t>
       </w:r>
     </w:p>
     <w:p>
@@ -124,10 +88,7 @@
     </w:p>
     <w:p>
       <w:r>
-        <w:t>L'azienda si dedica alla realizzazione di soluzioni personalizzate, mettendo in primo piano l'aspetto della sicurezza e garantendo l'affidabilità delle reti e dei sistemi informatici. La loro competenza nell'ambito della sicurezza informatica è particolarmente rilevante, considerando l'importanza di proteggere i dati sensibili e garantire la privacy nel panorama digitale odierno.</w:t>
-      </w:r>
-      <w:r>
-        <w:t xml:space="preserve"> </w:t>
+        <w:t xml:space="preserve">L'azienda si dedica alla realizzazione di soluzioni personalizzate, mettendo in primo piano l'aspetto della sicurezza e garantendo l'affidabilità delle reti e dei sistemi informatici. La loro competenza nell'ambito della sicurezza informatica è particolarmente rilevante, considerando l'importanza di proteggere i dati sensibili e garantire la privacy nel panorama digitale odierno. </w:t>
       </w:r>
     </w:p>
     <w:p>
@@ -146,13 +107,7 @@
         <w:rPr>
           <w:u w:val="single"/>
         </w:rPr>
-        <w:t xml:space="preserve"> - </w:t>
-      </w:r>
-      <w:r>
-        <w:rPr>
-          <w:u w:val="single"/>
-        </w:rPr>
-        <w:t>L’idea del progetto: Blockchain</w:t>
+        <w:t xml:space="preserve"> - L’idea del progetto: Blockchain</w:t>
       </w:r>
       <w:r>
         <w:rPr>
@@ -229,13 +184,7 @@
         <w:rPr>
           <w:u w:val="single"/>
         </w:rPr>
-        <w:t xml:space="preserve"> - </w:t>
-      </w:r>
-      <w:r>
-        <w:rPr>
-          <w:u w:val="single"/>
-        </w:rPr>
-        <w:t>Obiettivi per il progetto</w:t>
+        <w:t xml:space="preserve"> - Obiettivi per il progetto</w:t>
       </w:r>
       <w:r>
         <w:rPr>
@@ -273,13 +222,7 @@
         <w:rPr>
           <w:u w:val="single"/>
         </w:rPr>
-        <w:t xml:space="preserve"> - </w:t>
-      </w:r>
-      <w:r>
-        <w:rPr>
-          <w:u w:val="single"/>
-        </w:rPr>
-        <w:t>Requisiti del progetto</w:t>
+        <w:t xml:space="preserve"> - Requisiti del progetto</w:t>
       </w:r>
       <w:r>
         <w:rPr>
@@ -319,19 +262,7 @@
         <w:rPr>
           <w:u w:val="single"/>
         </w:rPr>
-        <w:t xml:space="preserve">(Slide 6 - </w:t>
-      </w:r>
-      <w:r>
-        <w:rPr>
-          <w:u w:val="single"/>
-        </w:rPr>
-        <w:t>Decentralized Identifiers (DID)</w:t>
-      </w:r>
-      <w:r>
-        <w:rPr>
-          <w:u w:val="single"/>
-        </w:rPr>
-        <w:t>)</w:t>
+        <w:t>(Slide 6 - Decentralized Identifiers (DID))</w:t>
       </w:r>
     </w:p>
     <w:p>
@@ -368,15 +299,7 @@
       </w:r>
     </w:p>
     <w:p>
-      <w:pPr>
-        <w:rPr>
-          <w:lang w:val="en-US"/>
-        </w:rPr>
-      </w:pPr>
-      <w:r>
-        <w:rPr>
-          <w:lang w:val="en-US"/>
-        </w:rPr>
+      <w:r>
         <w:br w:type="page"/>
       </w:r>
     </w:p>
@@ -384,30 +307,14 @@
       <w:pPr>
         <w:rPr>
           <w:u w:val="single"/>
-          <w:lang w:val="en-US"/>
-        </w:rPr>
-      </w:pPr>
-      <w:r>
-        <w:rPr>
-          <w:u w:val="single"/>
-          <w:lang w:val="en-US"/>
+        </w:rPr>
+      </w:pPr>
+      <w:r>
+        <w:rPr>
+          <w:u w:val="single"/>
         </w:rPr>
         <w:lastRenderedPageBreak/>
-        <w:t xml:space="preserve">(Slide 7 - </w:t>
-      </w:r>
-      <w:r>
-        <w:rPr>
-          <w:u w:val="single"/>
-          <w:lang w:val="en-US"/>
-        </w:rPr>
-        <w:t>Verifiable Credentials (VC)</w:t>
-      </w:r>
-      <w:r>
-        <w:rPr>
-          <w:u w:val="single"/>
-          <w:lang w:val="en-US"/>
-        </w:rPr>
-        <w:t>)</w:t>
+        <w:t>(Slide 7 - Verifiable Credentials (VC))</w:t>
       </w:r>
     </w:p>
     <w:p>
@@ -421,16 +328,7 @@
         <w:t>le Verifiable Credentials (VC), noto anche come Credenziali Verificabili.</w:t>
       </w:r>
       <w:r>
-        <w:t xml:space="preserve"> Queste </w:t>
-      </w:r>
-      <w:r>
-        <w:t>sono create in formato</w:t>
-      </w:r>
-      <w:r>
-        <w:t xml:space="preserve"> dati</w:t>
-      </w:r>
-      <w:r>
-        <w:t xml:space="preserve"> JSON e contengono informazioni essenziali per l'autenticazione e la verifica dell'identità. Ogni credenziale contiene tre componenti principali:</w:t>
+        <w:t xml:space="preserve"> Queste sono create in formato dati JSON e contengono informazioni essenziali per l'autenticazione e la verifica dell'identità. Ogni credenziale contiene tre componenti principali:</w:t>
       </w:r>
     </w:p>
     <w:p>
@@ -481,29 +379,13 @@
       <w:pPr>
         <w:rPr>
           <w:u w:val="single"/>
-          <w:lang w:val="fr-FR"/>
-        </w:rPr>
-      </w:pPr>
-      <w:r>
-        <w:rPr>
-          <w:u w:val="single"/>
-          <w:lang w:val="fr-FR"/>
-        </w:rPr>
-        <w:t xml:space="preserve">(Slide 8 - </w:t>
-      </w:r>
-      <w:r>
-        <w:rPr>
-          <w:u w:val="single"/>
-          <w:lang w:val="fr-FR"/>
-        </w:rPr>
-        <w:t>Verifiable Presentations (VP)</w:t>
-      </w:r>
-      <w:r>
-        <w:rPr>
-          <w:u w:val="single"/>
-          <w:lang w:val="fr-FR"/>
-        </w:rPr>
-        <w:t>)</w:t>
+        </w:rPr>
+      </w:pPr>
+      <w:r>
+        <w:rPr>
+          <w:u w:val="single"/>
+        </w:rPr>
+        <w:t>(Slide 8 - Verifiable Presentations (VP))</w:t>
       </w:r>
     </w:p>
     <w:p>
@@ -558,21 +440,7 @@
           <w:u w:val="single"/>
           <w:lang w:val="en-US"/>
         </w:rPr>
-        <w:t xml:space="preserve">(Slide 9 - </w:t>
-      </w:r>
-      <w:r>
-        <w:rPr>
-          <w:u w:val="single"/>
-          <w:lang w:val="en-US"/>
-        </w:rPr>
-        <w:t>Self Sovereign Identity (SSI)</w:t>
-      </w:r>
-      <w:r>
-        <w:rPr>
-          <w:u w:val="single"/>
-          <w:lang w:val="en-US"/>
-        </w:rPr>
-        <w:t>)</w:t>
+        <w:t>(Slide 9 - Self Sovereign Identity (SSI))</w:t>
       </w:r>
     </w:p>
     <w:p>
@@ -616,19 +484,7 @@
         <w:rPr>
           <w:u w:val="single"/>
         </w:rPr>
-        <w:t xml:space="preserve">(Slide 10 - </w:t>
-      </w:r>
-      <w:r>
-        <w:rPr>
-          <w:u w:val="single"/>
-        </w:rPr>
-        <w:t>Catena di fiducia</w:t>
-      </w:r>
-      <w:r>
-        <w:rPr>
-          <w:u w:val="single"/>
-        </w:rPr>
-        <w:t>)</w:t>
+        <w:t>(Slide 10 - Catena di fiducia)</w:t>
       </w:r>
     </w:p>
     <w:p>
@@ -716,21 +572,7 @@
           <w:u w:val="single"/>
           <w:lang w:val="en-US"/>
         </w:rPr>
-        <w:t xml:space="preserve">(Slide 11 - </w:t>
-      </w:r>
-      <w:r>
-        <w:rPr>
-          <w:u w:val="single"/>
-          <w:lang w:val="en-US"/>
-        </w:rPr>
-        <w:t>Zero Knowledge Proof (ZKP)</w:t>
-      </w:r>
-      <w:r>
-        <w:rPr>
-          <w:u w:val="single"/>
-          <w:lang w:val="en-US"/>
-        </w:rPr>
-        <w:t>)</w:t>
+        <w:t>(Slide 11 - Zero Knowledge Proof (ZKP))</w:t>
       </w:r>
     </w:p>
     <w:p>
@@ -758,75 +600,60 @@
         <w:rPr>
           <w:u w:val="single"/>
         </w:rPr>
-        <w:t xml:space="preserve">(Slide 12 - </w:t>
-      </w:r>
-      <w:r>
-        <w:rPr>
-          <w:u w:val="single"/>
-        </w:rPr>
-        <w:t>Il progetto: VerifiedMovies</w:t>
-      </w:r>
-      <w:r>
-        <w:rPr>
-          <w:u w:val="single"/>
-        </w:rPr>
-        <w:t xml:space="preserve"> [immagini])</w:t>
-      </w:r>
-    </w:p>
-    <w:p>
-      <w:r>
-        <w:t>S</w:t>
-      </w:r>
-      <w:r>
-        <w:t xml:space="preserve">ulla base di tutte queste tecnologie innovative, ho creato il progetto VerifiedMovies, una piattaforma che sfrutta le prove dell'identità e Zero Knowledge Proof per offrire un'esperienza di prenotazione cinematografica sicura e privata. </w:t>
-      </w:r>
-    </w:p>
-    <w:p>
-      <w:r>
-        <w:t xml:space="preserve">In questa slide, sono presenti alcune immagini a titolo esplicativo ed esemplificativo che illustrano la pagina principale del sito di VerifiedMovies, </w:t>
-      </w:r>
-      <w:r>
-        <w:t>nel qual caso vista prima e dopo l’autenticazione</w:t>
-      </w:r>
-      <w:r>
-        <w:t xml:space="preserve">. </w:t>
+        <w:t>(Slide 12 - Il progetto</w:t>
+      </w:r>
+      <w:r>
+        <w:rPr>
+          <w:u w:val="single"/>
+        </w:rPr>
+        <w:t xml:space="preserve"> realizzato)</w:t>
+      </w:r>
+    </w:p>
+    <w:p>
+      <w:r>
+        <w:t xml:space="preserve">Sulla base di tutte queste tecnologie innovative, ho creato il progetto VerifiedMovies, una piattaforma che sfrutta le prove dell'identità e Zero Knowledge Proof per offrire un'esperienza di prenotazione cinematografica sicura e privata. </w:t>
+      </w:r>
+    </w:p>
+    <w:p>
+      <w:r>
+        <w:t xml:space="preserve">In questa slide, sono presenti alcune immagini a titolo esplicativo ed esemplificativo che illustrano la pagina principale del sito di VerifiedMovies, nel qual caso vista prima e dopo l’autenticazione. </w:t>
       </w:r>
     </w:p>
     <w:p>
       <w:r>
         <w:lastRenderedPageBreak/>
-        <w:t xml:space="preserve">Le immagini invitano gli utenti a registrarsi o effettuare l'accesso nella prima fase, mostrando un'interfaccia intuitiva e accattivante. Successivamente, nella seconda immagine, gli utenti autenticati possono prenotare uno dei film disponibili, visualizzare le informazioni dettagliate sul film, ricercare nuovi titoli, gestire le proprie prenotazioni, lasciare recensioni e condividere </w:t>
-      </w:r>
-      <w:r>
-        <w:t>i film presenti con altri utenti</w:t>
-      </w:r>
-      <w:r>
-        <w:t>.</w:t>
-      </w:r>
-    </w:p>
-    <w:p>
-      <w:pPr>
-        <w:rPr>
-          <w:u w:val="single"/>
-        </w:rPr>
-      </w:pPr>
-      <w:r>
-        <w:rPr>
-          <w:u w:val="single"/>
-        </w:rPr>
-        <w:t xml:space="preserve">(Slide 13 - </w:t>
-      </w:r>
-      <w:r>
-        <w:rPr>
-          <w:u w:val="single"/>
-        </w:rPr>
-        <w:t>Il progetto: VerifiedMovies</w:t>
-      </w:r>
-      <w:r>
-        <w:rPr>
-          <w:u w:val="single"/>
-        </w:rPr>
-        <w:t xml:space="preserve"> [breve spiegazione testuale])</w:t>
+        <w:t>Le immagini invitano gli utenti a registrarsi o effettuare l'accesso nella prima fase, mostrando un'interfaccia intuitiva e accattivante. Successivamente, nella seconda immagine, gli utenti autenticati possono prenotare uno dei film disponibili, visualizzare le informazioni dettagliate sul film, ricercare nuovi titoli, gestire le proprie prenotazioni, lasciare recensioni e condividere i film presenti con altri utenti.</w:t>
+      </w:r>
+    </w:p>
+    <w:p>
+      <w:pPr>
+        <w:rPr>
+          <w:u w:val="single"/>
+        </w:rPr>
+      </w:pPr>
+      <w:r>
+        <w:rPr>
+          <w:u w:val="single"/>
+        </w:rPr>
+        <w:t xml:space="preserve">(Slide 13 </w:t>
+      </w:r>
+      <w:r>
+        <w:rPr>
+          <w:u w:val="single"/>
+        </w:rPr>
+        <w:t>–</w:t>
+      </w:r>
+      <w:r>
+        <w:rPr>
+          <w:u w:val="single"/>
+        </w:rPr>
+        <w:t xml:space="preserve"> </w:t>
+      </w:r>
+      <w:r>
+        <w:rPr>
+          <w:u w:val="single"/>
+        </w:rPr>
+        <w:t>Le caratteristiche del progetto)</w:t>
       </w:r>
     </w:p>
     <w:p>
@@ -836,13 +663,7 @@
     </w:p>
     <w:p>
       <w:r>
-        <w:t>Il mecca</w:t>
-      </w:r>
-      <w:r>
-        <w:t>n</w:t>
-      </w:r>
-      <w:r>
-        <w:t>ismo challenge-response richiede all'utente di firmare digitalmente un numero casuale generato dal sistema. Questa firma dimostra che l'utente è in possesso della chiave privata associata al suo DID. Successivamente, l'utente può effettuare il login utilizzando solo il suo identificatore, senza dover inserire ulteriori dati.</w:t>
+        <w:t>Il meccanismo challenge-response richiede all'utente di firmare digitalmente un numero casuale generato dal sistema. Questa firma dimostra che l'utente è in possesso della chiave privata associata al suo DID. Successivamente, l'utente può effettuare il login utilizzando solo il suo identificatore, senza dover inserire ulteriori dati.</w:t>
       </w:r>
     </w:p>
     <w:p>
@@ -859,13 +680,7 @@
         <w:t>Questo è stato sviluppato</w:t>
       </w:r>
       <w:r>
-        <w:t xml:space="preserve"> da Alessio De Biasi, un laureando magistrale in Informatica presso Ca’ Foscari. Il suo codice, scritto in Solidity, il linguaggio di programmazione per smart contract, </w:t>
-      </w:r>
-      <w:r>
-        <w:t>doveva essere utilizzato come requisito obbligatorio e serve</w:t>
-      </w:r>
-      <w:r>
-        <w:t xml:space="preserve"> per garantire la creazione del DID, la gestione del documento di identità digitale e l'interazione con la blockchain.</w:t>
+        <w:t xml:space="preserve"> da Alessio De Biasi, un laureando magistrale in Informatica presso Ca’ Foscari. Il suo codice, scritto in Solidity, il linguaggio di programmazione per smart contract, doveva essere utilizzato come requisito obbligatorio e serve per garantire la creazione del DID, la gestione del documento di identità digitale e l'interazione con la blockchain.</w:t>
       </w:r>
     </w:p>
     <w:p>
@@ -883,19 +698,19 @@
         <w:rPr>
           <w:u w:val="single"/>
         </w:rPr>
-        <w:t xml:space="preserve">(Slide 14 - </w:t>
-      </w:r>
-      <w:r>
-        <w:rPr>
-          <w:u w:val="single"/>
-        </w:rPr>
-        <w:t>Codifica: Verifica dell’età</w:t>
-      </w:r>
-      <w:r>
-        <w:rPr>
-          <w:u w:val="single"/>
-        </w:rPr>
-        <w:t>)</w:t>
+        <w:t xml:space="preserve">(Slide 14 </w:t>
+      </w:r>
+      <w:r>
+        <w:rPr>
+          <w:u w:val="single"/>
+        </w:rPr>
+        <w:t>- V</w:t>
+      </w:r>
+      <w:r>
+        <w:rPr>
+          <w:u w:val="single"/>
+        </w:rPr>
+        <w:t>erifica dell’età)</w:t>
       </w:r>
     </w:p>
     <w:p>
@@ -1024,13 +839,25 @@
         <w:rPr>
           <w:u w:val="single"/>
         </w:rPr>
-        <w:t xml:space="preserve">(Slide 15 - </w:t>
-      </w:r>
-      <w:r>
-        <w:rPr>
-          <w:u w:val="single"/>
-        </w:rPr>
-        <w:t>Codifica: Tecnologie utilizzate</w:t>
+        <w:t xml:space="preserve">(Slide 15 </w:t>
+      </w:r>
+      <w:r>
+        <w:rPr>
+          <w:u w:val="single"/>
+        </w:rPr>
+        <w:t>–</w:t>
+      </w:r>
+      <w:r>
+        <w:rPr>
+          <w:u w:val="single"/>
+        </w:rPr>
+        <w:t xml:space="preserve"> </w:t>
+      </w:r>
+      <w:r>
+        <w:rPr>
+          <w:u w:val="single"/>
+        </w:rPr>
+        <w:t>Tecnologie del progetto</w:t>
       </w:r>
       <w:r>
         <w:rPr>
@@ -1081,19 +908,7 @@
           <w:u w:val="single"/>
         </w:rPr>
         <w:lastRenderedPageBreak/>
-        <w:t xml:space="preserve">(Slide 16 - </w:t>
-      </w:r>
-      <w:r>
-        <w:rPr>
-          <w:u w:val="single"/>
-        </w:rPr>
-        <w:t>Conclusioni e resoconto</w:t>
-      </w:r>
-      <w:r>
-        <w:rPr>
-          <w:u w:val="single"/>
-        </w:rPr>
-        <w:t>)</w:t>
+        <w:t>(Slide 16 - Conclusioni e resoconto)</w:t>
       </w:r>
     </w:p>
     <w:p>
@@ -1936,6 +1751,7 @@
   <w:style w:type="character" w:default="1" w:styleId="Carpredefinitoparagrafo">
     <w:name w:val="Default Paragraph Font"/>
     <w:uiPriority w:val="1"/>
+    <w:semiHidden/>
     <w:unhideWhenUsed/>
   </w:style>
   <w:style w:type="table" w:default="1" w:styleId="Tabellanormale">

</xml_diff>

<commit_message>
Piccole modifiche coerenti slides
</commit_message>
<xml_diff>
--- a/Presentazione/Discorso indicativo presentazione.docx
+++ b/Presentazione/Discorso indicativo presentazione.docx
@@ -932,7 +932,10 @@
     </w:p>
     <w:p>
       <w:r>
-        <w:t>Nel progetto sono stato autonomo, che è stato positivo da un punto di vista organizzativo, ma meno nel pratico, dato che a parte le indicazioni di massima sui requisiti del progetto, l’implementazione di tutto il meccanismo di codifica, a parte generali indicazioni da parte di De Biasi, sono state autonome, in particolare sul punto più difficile come Zero Knowledge Proof. Oggettivamente, l’esperienza mi ha comunque dato tanto e sono contento di quanto realizzato fino ad ora.</w:t>
+        <w:t>Nel progetto sono stato autonomo, che è stato positivo da un punto di vista organizzativo</w:t>
+      </w:r>
+      <w:r>
+        <w:t xml:space="preserve"> e anche professionale, in quanto ho potuto toccare con mano delle tematiche complesse e molto formative sia da un punto di vista accademico che nel mondo pratico professionale, realizzando un prodotto che ha soddisfatto e superato le mie stesse aspettative.</w:t>
       </w:r>
     </w:p>
     <w:p/>

</xml_diff>

<commit_message>
Semplificazioni e chiarimenti slide e discorso
</commit_message>
<xml_diff>
--- a/Presentazione/Discorso indicativo presentazione.docx
+++ b/Presentazione/Discorso indicativo presentazione.docx
@@ -4,6 +4,47 @@
   <w:body>
     <w:p>
       <w:pPr>
+        <w:rPr>
+          <w:lang w:val="de-DE"/>
+        </w:rPr>
+      </w:pPr>
+      <w:r>
+        <w:rPr>
+          <w:lang w:val="de-DE"/>
+        </w:rPr>
+        <w:t>Video utili:</w:t>
+      </w:r>
+      <w:r>
+        <w:rPr>
+          <w:lang w:val="de-DE"/>
+        </w:rPr>
+        <w:br/>
+      </w:r>
+      <w:hyperlink r:id="rId7" w:history="1">
+        <w:r>
+          <w:rPr>
+            <w:rStyle w:val="Collegamentoipertestuale"/>
+            <w:lang w:val="de-DE"/>
+          </w:rPr>
+          <w:t>https://www.youtube.com/watch?v=BxLSSH_EHjo</w:t>
+        </w:r>
+      </w:hyperlink>
+      <w:r>
+        <w:rPr>
+          <w:lang w:val="de-DE"/>
+        </w:rPr>
+        <w:t xml:space="preserve"> </w:t>
+      </w:r>
+    </w:p>
+    <w:p>
+      <w:pPr>
+        <w:rPr>
+          <w:lang w:val="de-DE"/>
+        </w:rPr>
+      </w:pPr>
+    </w:p>
+    <w:p>
+      <w:pPr>
         <w:pStyle w:val="Titolo1"/>
       </w:pPr>
       <w:r>
@@ -26,7 +67,25 @@
     </w:p>
     <w:p>
       <w:r>
-        <w:t>sono Gabriel Rovesti e sono qui per presentarvi il mio progetto di tirocinio formativo e tesi di laurea. Nel corso del mio lavoro, ho affrontato un caso d'uso concreto nell'ambito della tecnologia innovativa blockchain, applicandola al sito di un cinema. Il progetto che ho sviluppato si chiama VerifiedMovies</w:t>
+        <w:t xml:space="preserve">sono Gabriel Rovesti e sono qui per presentarvi il mio progetto di tirocinio formativo e tesi di laurea. Nel corso del mio lavoro, </w:t>
+      </w:r>
+      <w:r>
+        <w:t xml:space="preserve">ho realizzato un’applicazione che applicasse nel </w:t>
+      </w:r>
+      <w:r>
+        <w:t xml:space="preserve">concreto </w:t>
+      </w:r>
+      <w:r>
+        <w:t>la</w:t>
+      </w:r>
+      <w:r>
+        <w:t xml:space="preserve"> tecnologia blockchain, </w:t>
+      </w:r>
+      <w:r>
+        <w:t>utilizzandola all’interno del</w:t>
+      </w:r>
+      <w:r>
+        <w:t xml:space="preserve"> sito di un cinema. Il progetto che ho sviluppato si chiama VerifiedMovies</w:t>
       </w:r>
       <w:r>
         <w:t>, con la supervisione della prof.ssa Gaggi che desidero ringraziare per il sostegno e per la guida offertami durante il percorso.</w:t>
@@ -82,7 +141,10 @@
     </w:p>
     <w:p>
       <w:r>
-        <w:t>Nell'ambito del mio tirocinio presso Sync Lab, ho avuto l'opportunità di esplorare il campo affascinante della tecnologia blockchain, che ha suscitato sempre maggior interesse negli ultimi anni. La blockchain rappresenta una forma innovativa di struttura dati che offre numerosi vantaggi nell'ambito dell</w:t>
+        <w:t>Negli ultimi anni, l’azienda ha ampliato i propri orizzonti, esplorando nuove tecnologie presenti sul mercato. Infatti, nell’ambito del mio tirocinio</w:t>
+      </w:r>
+      <w:r>
+        <w:t xml:space="preserve"> ho avuto l'opportunità di esplorare il campo affascinante della tecnologia blockchain, che ha suscitato sempre maggior interesse negli ultimi anni. La blockchain rappresenta una forma innovativa di struttura dati che offre numerosi vantaggi nell'ambito dell</w:t>
       </w:r>
       <w:r>
         <w:t>e operazioni informatiche e nell</w:t>
@@ -94,10 +156,10 @@
         <w:t xml:space="preserve">i. </w:t>
       </w:r>
       <w:r>
-        <w:t xml:space="preserve">In questo contesto, l’azienda ha espanso negli ultimi anni i propri interessi di mercato e professionali </w:t>
-      </w:r>
-      <w:r>
-        <w:t>creando soluzioni in questo ambito.</w:t>
+        <w:t xml:space="preserve">In questo contesto, l’azienda </w:t>
+      </w:r>
+      <w:r>
+        <w:t>ha creato numerose soluzioni progettuali riguardanti questo ambito.</w:t>
       </w:r>
       <w:r>
         <w:t xml:space="preserve"> </w:t>
@@ -105,7 +167,19 @@
     </w:p>
     <w:p>
       <w:r>
-        <w:t>La blockchain funziona come una catena di blocchi, dove ogni blocco rappresenta un insieme di dati. Ogni transazione viene firmata digitalmente e collegata in modo crittografico alla transazione precedente, creando un collegamento sicuro e immutabile tra i dati. Ciò significa che una volta che una transazione è stata registrata sulla blockchain, non può essere modificata o manipolata senza il consenso della maggioranza dei partecipanti alla rete.</w:t>
+        <w:t xml:space="preserve">La blockchain funziona come una catena di blocchi, dove ogni blocco rappresenta un insieme di dati. Ogni </w:t>
+      </w:r>
+      <w:r>
+        <w:t xml:space="preserve">operazione, definita come </w:t>
+      </w:r>
+      <w:r>
+        <w:t>transazione</w:t>
+      </w:r>
+      <w:r>
+        <w:t>, v</w:t>
+      </w:r>
+      <w:r>
+        <w:t>iene firmata digitalmente e collegata in modo crittografico alla transazione precedente, creando un collegamento sicuro e immutabile tra i dati. Ciò significa che una volta che una transazione è stata registrata sulla blockchain, non può essere modificata o manipolata senza il consenso della maggioranza dei partecipanti alla rete.</w:t>
       </w:r>
       <w:r>
         <w:t xml:space="preserve"> Normalmente le transazioni riguardano operazioni finanziar</w:t>
@@ -119,21 +193,24 @@
     </w:p>
     <w:p>
       <w:r>
-        <w:t>La validazione di ogni operazione, definita generalmente come transazione, viene distribuita tra tutti i partecipanti della rete, definiti nodi, i quali si occupano anche di creare nuovi blocchi, sulla base di un consenso diffuso tra tutti</w:t>
+        <w:t>La validazione di ogni transazione viene distribuita tra tutti i partecipanti della rete, definiti nodi, i quali si occupano anche di creare nuovi blocchi, sulla base di un consenso diffuso tra tutti</w:t>
       </w:r>
       <w:r>
         <w:t>. U</w:t>
       </w:r>
       <w:r>
-        <w:t>na volta che una transazione è stata registrata sulla blockchain, non può essere modificata o manipolata senza il consenso della maggioranza dei partecipanti alla rete</w:t>
-      </w:r>
-      <w:r>
-        <w:t xml:space="preserve">. </w:t>
-      </w:r>
-    </w:p>
-    <w:p>
+        <w:t xml:space="preserve">na volta che una </w:t>
+      </w:r>
       <w:r>
         <w:lastRenderedPageBreak/>
+        <w:t>transazione è stata registrata sulla blockchain, non può essere modificata o manipolata senza il consenso della maggioranza dei p</w:t>
+      </w:r>
+      <w:r>
+        <w:t>resenti.</w:t>
+      </w:r>
+    </w:p>
+    <w:p>
+      <w:r>
         <w:t>L'eliminazione degli intermediari nella blockchain porta a una maggiore efficienza e tempi più rapidi nelle operazioni. Le transazioni possono essere eseguite in modo diretto e trasparente tra le parti coinvolte, senza dover fare affidamento su terze parti per la verifica e l'autenticazione</w:t>
       </w:r>
       <w:r>
@@ -165,10 +242,10 @@
         <w:t xml:space="preserve"> </w:t>
       </w:r>
       <w:r>
-        <w:t>autenticazione o intermediari</w:t>
-      </w:r>
-      <w:r>
-        <w:t>e</w:t>
+        <w:t xml:space="preserve">autenticazione </w:t>
+      </w:r>
+      <w:r>
+        <w:t>e svolgimento delle operazioni stesse</w:t>
       </w:r>
       <w:r>
         <w:t>.</w:t>
@@ -176,7 +253,10 @@
     </w:p>
     <w:p>
       <w:r>
-        <w:t>Durante il mio percorso, ho esplorato come questa tecnologia potesse essere adattata a settori al di fuori dell'ambito finanziario, aprendo la strada a nuove soluzioni in ambito sicurezza. In particolare, mi sono concentrato sull'applicazione della tecnologia blockchain all'interno di una maschera web, al fine di creare un meccanismo di riconoscimento e autenticazione sicuro, che sia conforme agli standard di identità digitale esistenti. L'obiettivo era sviluppare una soluzione che garantisse la privacy degli utenti, senza richiedere la divulgazione di informazioni personali legate agli stessi.</w:t>
+        <w:t>Durante il mio percorso, ho esplorato come questa tecnologia potesse essere adattata a settori al di fuori dell'ambito finanziario, aprendo la strada a nuove soluzioni in ambito sicurezza. In particolare, mi sono concentrato sull'applicazione della tecnologia blockchain all'interno di una maschera web, al fine di creare un meccanismo di riconoscimento e autenticazione sicuro, che sia conforme agli standard di identità digitale esistenti. L'obiettivo era sviluppare una soluzione che garantisse la privacy degli utenti, senza richiedere la divulgazione di informazioni personali legate agli stessi</w:t>
+      </w:r>
+      <w:r>
+        <w:t>, basato sui principi di controllo sicuro offerti da blockchain.</w:t>
       </w:r>
     </w:p>
     <w:p>
@@ -201,17 +281,49 @@
         <w:t xml:space="preserve"> All’interno di questo, </w:t>
       </w:r>
       <w:r>
-        <w:t>gli utenti dovranno dimostrare la propria età per poter accedere a film adatti alla loro fascia d'età.</w:t>
-      </w:r>
-    </w:p>
-    <w:p>
-      <w:r>
-        <w:t>Per garantire la sicurezza e la privacy durante la fase di verifica dell'età, abbiamo identificato come obiettivo formativo lo studio e la possibile applicazione di Self Sovereign Identity e Zero Knowledge Proof. Questi meccanismi consentono di verificare l'identità senza dover rivelare informazioni personali, evitando così la dipendenza da fornitori di servizi di identità di terze parti. Inoltre, permettono di dimostrare la conoscenza del requisito di età senza la necessità di divulgare dettagli sensibili.</w:t>
-      </w:r>
-    </w:p>
-    <w:p>
-      <w:r>
-        <w:t>Per implementare il meccanismo di riconoscimento descritto, abbiamo scelto di utilizzare la blockchain Ethereum. Essendo la seconda più famosa dopo Bitcoin, Ethereum offre la capacità di garantire la tracciabilità e l'integrità delle transazioni. Questa scelta ci consente di gestire in modo robusto e privato le identità degli utenti, fornendo un ambiente sicuro per la prenotazione dei film.</w:t>
+        <w:t>gli utenti dovranno dimostrare la propria età per poter accedere a film adatti all</w:t>
+      </w:r>
+      <w:r>
+        <w:t>’età che devono dimostrare di avere</w:t>
+      </w:r>
+      <w:r>
+        <w:t>.</w:t>
+      </w:r>
+    </w:p>
+    <w:p>
+      <w:r>
+        <w:t>Per garantire la sicurezza e la privacy durante la fase di verifica dell'età, abbiamo identificato come obiettivo formativo lo studio e la possibile applicazione di Self Sovereign Identity e Zero Knowledge Proof. Questi meccanismi consentono di verificare l'identità senza dover rivelare informazioni personali, evitando così la dipendenza da fornitori di servizi di identità di terze parti</w:t>
+      </w:r>
+      <w:r>
+        <w:t xml:space="preserve">, ma dimostrando per certo la validità dei dati dimostrati in quanto considerati alla base affidabili. </w:t>
+      </w:r>
+    </w:p>
+    <w:p>
+      <w:r>
+        <w:t xml:space="preserve">Per implementare il meccanismo di riconoscimento descritto, </w:t>
+      </w:r>
+      <w:r>
+        <w:t>è stato richiesto</w:t>
+      </w:r>
+      <w:r>
+        <w:t xml:space="preserve"> di utilizzare la blockchain Ethereum. Essendo la seconda più famosa dopo Bitcoin, Ethereum offre la capacità di garantire la tracciabilità e l'integrità delle transazioni</w:t>
+      </w:r>
+      <w:r>
+        <w:t>,</w:t>
+      </w:r>
+      <w:r>
+        <w:t xml:space="preserve"> fornendo un ambiente sicuro per la prenotazione dei film</w:t>
+      </w:r>
+      <w:r>
+        <w:t xml:space="preserve"> e consentendone la programmazione attraverso regole precise strutturate con smart contract.</w:t>
+      </w:r>
+    </w:p>
+    <w:p>
+      <w:r>
+        <w:t>In ultimo, è sta</w:t>
+      </w:r>
+      <w:r>
+        <w:t>to richiesto l’utilizzo del framework web3.js oppure ethers.js, noti per una gestione semplificata del codice su blockchain e la loro interazione con l’ambiente web.</w:t>
       </w:r>
     </w:p>
     <w:p>
@@ -235,6 +347,7 @@
     </w:p>
     <w:p>
       <w:r>
+        <w:lastRenderedPageBreak/>
         <w:t>I</w:t>
       </w:r>
       <w:r>
@@ -249,17 +362,58 @@
         <w:t>dei</w:t>
       </w:r>
       <w:r>
-        <w:t xml:space="preserve"> DID è che consentono un accesso sicuro senza dipendere da entità di terze parti per la verifica dell'identità. Ogni utente può controllare il proprio DID crittografandolo con la propria chiave privata e condividendo la chiave pubblica con un'entità fidata. Ciò garantisce un alto livello di </w:t>
-      </w:r>
-      <w:r>
-        <w:lastRenderedPageBreak/>
-        <w:t>sicurezza e autonomia nell'autenticazione e nell'accesso ai servizi.</w:t>
+        <w:t xml:space="preserve"> DID è che consentono un accesso sicuro senza dipendere da entità di terze parti per la verifica dell'identità. Ogni utente può controllare il proprio DID crittografandolo con la propria chiave privata</w:t>
+      </w:r>
+      <w:r>
+        <w:t xml:space="preserve">, associabili e risolvibili ad una persona fisica in modo crittograficamente sicuro. </w:t>
+      </w:r>
+      <w:r>
+        <w:t>Ciò garantisce un alto livello di sicurezza e autonomia nell'autenticazione e nell'accesso ai servizi.</w:t>
       </w:r>
       <w:r>
         <w:t xml:space="preserve"> Questo standard è uno dei componenti del meccanismo di verifica realizzato.</w:t>
       </w:r>
     </w:p>
     <w:p>
+      <w:r>
+        <w:drawing>
+          <wp:inline distT="0" distB="0" distL="0" distR="0" wp14:anchorId="5B3DB31D" wp14:editId="33A95BA6">
+            <wp:extent cx="4289129" cy="1748049"/>
+            <wp:effectExtent l="0" t="0" r="0" b="5080"/>
+            <wp:docPr id="693502162" name="Immagine 1" descr="Immagine che contiene testo, schermata, Carattere, documento&#10;&#10;Descrizione generata automaticamente"/>
+            <wp:cNvGraphicFramePr>
+              <a:graphicFrameLocks xmlns:a="http://schemas.openxmlformats.org/drawingml/2006/main" noChangeAspect="1"/>
+            </wp:cNvGraphicFramePr>
+            <a:graphic xmlns:a="http://schemas.openxmlformats.org/drawingml/2006/main">
+              <a:graphicData uri="http://schemas.openxmlformats.org/drawingml/2006/picture">
+                <pic:pic xmlns:pic="http://schemas.openxmlformats.org/drawingml/2006/picture">
+                  <pic:nvPicPr>
+                    <pic:cNvPr id="693502162" name="Immagine 1" descr="Immagine che contiene testo, schermata, Carattere, documento&#10;&#10;Descrizione generata automaticamente"/>
+                    <pic:cNvPicPr/>
+                  </pic:nvPicPr>
+                  <pic:blipFill>
+                    <a:blip r:embed="rId8"/>
+                    <a:stretch>
+                      <a:fillRect/>
+                    </a:stretch>
+                  </pic:blipFill>
+                  <pic:spPr>
+                    <a:xfrm>
+                      <a:off x="0" y="0"/>
+                      <a:ext cx="4290509" cy="1748611"/>
+                    </a:xfrm>
+                    <a:prstGeom prst="rect">
+                      <a:avLst/>
+                    </a:prstGeom>
+                  </pic:spPr>
+                </pic:pic>
+              </a:graphicData>
+            </a:graphic>
+          </wp:inline>
+        </w:drawing>
+      </w:r>
+    </w:p>
+    <w:p>
       <w:pPr>
         <w:pStyle w:val="Titolo1"/>
       </w:pPr>
@@ -275,10 +429,24 @@
         <w:t xml:space="preserve">d un successivo standard W3C esplorato, nello specifico </w:t>
       </w:r>
       <w:r>
-        <w:t>le Verifiable Credentials (VC), noto anche come Credenziali Verificabili.</w:t>
-      </w:r>
-      <w:r>
-        <w:t xml:space="preserve"> Queste sono create in formato dati JSON e contengono informazioni essenziali per l'autenticazione e la verifica dell'identità. Ogni credenziale contiene tre componenti principali:</w:t>
+        <w:t>le Verifiable Credentials (VC), noto anche come Credenziali Verificabili</w:t>
+      </w:r>
+      <w:r>
+        <w:t>, riferiti ad uno standard ominimo</w:t>
+      </w:r>
+      <w:r>
+        <w:t>.</w:t>
+      </w:r>
+      <w:r>
+        <w:t xml:space="preserve"> Queste sono create in formato dati JSON e </w:t>
+      </w:r>
+      <w:r>
+        <w:t>vengono firmate con la chiave privata dell’utente e la chiave pubblica di un’entità fidata, che ne garantisce la validità.</w:t>
+      </w:r>
+    </w:p>
+    <w:p>
+      <w:r>
+        <w:t>Ogni credenziale contiene tre componenti principali:</w:t>
       </w:r>
     </w:p>
     <w:p>
@@ -314,7 +482,7 @@
         </w:numPr>
       </w:pPr>
       <w:r>
-        <w:t>Proof (Prova): È la prova crittografica di autenticità della credenziale. Questa prova viene utilizzata per verificare che la credenziale sia stata emessa da un'entità affidabile e non sia stata alterata.</w:t>
+        <w:t>Proof (Prova): È la prova crittografica di autenticità della credenziale. Questa viene utilizzata per verificare che la credenziale sia stata emessa da un'entità affidabile e non sia stata alterata.</w:t>
       </w:r>
     </w:p>
     <w:p>
@@ -322,7 +490,13 @@
         <w:t>All’interno</w:t>
       </w:r>
       <w:r>
-        <w:t xml:space="preserve"> di queste, l’utente utilizza il proprio DID per dimostrare la propria identità composta dai dati forniti in fase di autenticazione confermandone l’autenticità purché verificate da terze parti note e sicure. In fase di verifica, viene infatti creata una credenziale, contenente l’età ed una prova crittografica di autenticità per consentire la prenotazione previa verifica e successivo accesso ai film appropriati.</w:t>
+        <w:t xml:space="preserve"> di queste, l’utente utilizza il proprio DID per dimostrare la propria identità composta dai dati forniti in fase di autenticazione confermandone l’autenticità purché verificate da terze parti note e sicure. In fase di verifica, viene infatti creata una credenziale</w:t>
+      </w:r>
+      <w:r>
+        <w:t xml:space="preserve"> ogni volta, a fini di sicurezza</w:t>
+      </w:r>
+      <w:r>
+        <w:t>, contenente l’età ed una prova crittografica di autenticità per consentire la prenotazione previa verifica e successivo accesso ai film appropriati.</w:t>
       </w:r>
     </w:p>
     <w:p>
@@ -338,7 +512,13 @@
         <w:t>La credenziale generata dall’utente d</w:t>
       </w:r>
       <w:r>
-        <w:t xml:space="preserve">eve essere poi presentata e per fare ciò esiste un formato stabilito dallo stesso standard W3C </w:t>
+        <w:t>eve essere poi presentata e</w:t>
+      </w:r>
+      <w:r>
+        <w:t xml:space="preserve"> p</w:t>
+      </w:r>
+      <w:r>
+        <w:t xml:space="preserve">er fare ciò esiste un formato stabilito dallo stesso standard W3C </w:t>
       </w:r>
       <w:r>
         <w:t>precedente</w:t>
@@ -351,10 +531,23 @@
       <w:r>
         <w:t>Le Verifiable Credentials, come abbiamo visto nella slide precedente, sono credenziali verificabili che contengono informazioni essenziali per l'autenticazione e la verifica dell'identità. Le VP vengono create utilizzando queste credenziali per presentare in modo strutturato e affidabile i dati degli utenti.</w:t>
       </w:r>
-    </w:p>
-    <w:p>
-      <w:r>
-        <w:t>La caratteristica chiave delle VP è la possibilità di esprimere i dati degli utenti in modo tale da consentire una verifica certa attraverso prove comuni di autenticazione, chiamate "proofs". Queste proofs vengono utilizzate per dimostrare l'autenticità dei dati presentati nelle Verifiable Credentials.</w:t>
+      <w:r>
+        <w:t xml:space="preserve"> Queste possono contenere una o più credenziali.</w:t>
+      </w:r>
+    </w:p>
+    <w:p>
+      <w:r>
+        <w:lastRenderedPageBreak/>
+        <w:t>La caratteristica chiave delle VP è la possibilità di esprimere i dati degli utenti in modo tale da consentire una verifica certa attraverso prove comuni di autenticazione</w:t>
+      </w:r>
+      <w:r>
+        <w:t xml:space="preserve"> che ne garantiscono la non manomissione</w:t>
+      </w:r>
+      <w:r>
+        <w:t>, chiamate "proofs". Queste vengono utilizzate per dimostrare l'autenticità dei dati presentati nelle Verifiable Credentials</w:t>
+      </w:r>
+      <w:r>
+        <w:t xml:space="preserve"> e possono associare liberamente vari metodi crittografici.</w:t>
       </w:r>
     </w:p>
     <w:p>
@@ -411,7 +604,6 @@
     </w:p>
     <w:p>
       <w:r>
-        <w:lastRenderedPageBreak/>
         <w:t>Inoltre, come descritto, tale identificatore univoco viene associato alle informazioni che l’utente sceglie di condividere, presentandole per la verifica al sito del cinema. In questo modo, l’utente ha il pieno controllo dei propri dati personali, decidendo cosa e con chi condividere le proprie informazioni senza affidarsi a servizi di terze parti ed evitare di rivelare dettagli sensibili.</w:t>
       </w:r>
     </w:p>
@@ -490,7 +682,11 @@
         <w:t>garantisce che l'utente sia univocamente riconosciuto e abbia accesso ai contenuti appropriati sulla piattaforma VerifiedMovies</w:t>
       </w:r>
       <w:r>
-        <w:t>, basata sul meccanismo di verifica con firme digitali spiegati nelle successive slide.</w:t>
+        <w:t xml:space="preserve">, basata sul meccanismo di verifica </w:t>
+      </w:r>
+      <w:r>
+        <w:lastRenderedPageBreak/>
+        <w:t>con firme digitali spiegati nelle successive slide.</w:t>
       </w:r>
       <w:r>
         <w:t xml:space="preserve"> Tutti i dati sono salvati in blockchain, che garantisce la non modificabilità delle informazioni purché opportunamente criptate.</w:t>
@@ -543,61 +739,61 @@
     </w:p>
     <w:p>
       <w:r>
+        <w:t xml:space="preserve">In questa slide, sono presenti alcune immagini a titolo esplicativo ed esemplificativo che illustrano la pagina principale del sito di VerifiedMovies, nel qual caso vista prima e dopo l’autenticazione. </w:t>
+      </w:r>
+    </w:p>
+    <w:p>
+      <w:r>
+        <w:t>Le immagini invitano gli utenti a registrarsi o effettuare l'accesso nella prima fase, mostrando un'interfaccia intuitiva e accattivante. Successivamente, nella seconda immagine, gli utenti autenticati possono prenotare uno dei film disponibili, visualizzare le informazioni dettagliate sul film, ricercare nuovi titoli, gestire le proprie prenotazioni, lasciare recensioni e condividere i film presenti con altri utenti.</w:t>
+      </w:r>
+    </w:p>
+    <w:p>
+      <w:pPr>
+        <w:pStyle w:val="Titolo1"/>
+      </w:pPr>
+      <w:r>
+        <w:t xml:space="preserve">(Slide 13 </w:t>
+      </w:r>
+      <w:r>
+        <w:t>–</w:t>
+      </w:r>
+      <w:r>
+        <w:t xml:space="preserve"> </w:t>
+      </w:r>
+      <w:r>
+        <w:t>Le caratteristiche del progetto)</w:t>
+      </w:r>
+    </w:p>
+    <w:p>
+      <w:r>
+        <w:t>VerifiedMovies offre una funzionalità di registrazione e login che si basa su un meccanismo challenge-response. Durante la fase di registrazione, viene creato un Decentralized Identifier (DID) univoco per ogni utente e la relativa chiave privata viene associata sulla blockchain. L'obiettivo principale è garantire l'accesso ai contenuti riservati, in particolare per i film che hanno limiti di età.</w:t>
+      </w:r>
+    </w:p>
+    <w:p>
+      <w:r>
+        <w:t>Il meccanismo challenge-response richiede all'utente di firmare digitalmente un numero casuale generato dal sistema. Questa firma dimostra che l'utente è in possesso della chiave privata associata al suo DID. Successivamente, l'utente può effettuare il login utilizzando solo il suo identificatore, senza dover inserire ulteriori dati.</w:t>
+      </w:r>
+    </w:p>
+    <w:p>
+      <w:r>
+        <w:t>Per implementare questo meccanismo, VerifiedMovies fa uso di un</w:t>
+      </w:r>
+      <w:r>
+        <w:t xml:space="preserve">o smart contract (cioè, un programma che definisce le operazioni su rete blockchain) </w:t>
+      </w:r>
+      <w:r>
+        <w:t xml:space="preserve">che realizza il concetto di Self Sovereign Identity, seguendo gli standard introdotti dal W3C. </w:t>
+      </w:r>
+      <w:r>
+        <w:t>Questo è stato sviluppato</w:t>
+      </w:r>
+      <w:r>
+        <w:t xml:space="preserve"> da Alessio De Biasi, un laureando magistrale in Informatica presso Ca’ Foscari. Il suo codice, scritto in Solidity, il linguaggio di programmazione per smart contract, doveva essere utilizzato come requisito obbligatorio e serve per garantire la creazione del DID, la gestione del documento di identità digitale e l'interazione con la blockchain.</w:t>
+      </w:r>
+    </w:p>
+    <w:p>
+      <w:r>
         <w:lastRenderedPageBreak/>
-        <w:t xml:space="preserve">In questa slide, sono presenti alcune immagini a titolo esplicativo ed esemplificativo che illustrano la pagina principale del sito di VerifiedMovies, nel qual caso vista prima e dopo l’autenticazione. </w:t>
-      </w:r>
-    </w:p>
-    <w:p>
-      <w:r>
-        <w:t>Le immagini invitano gli utenti a registrarsi o effettuare l'accesso nella prima fase, mostrando un'interfaccia intuitiva e accattivante. Successivamente, nella seconda immagine, gli utenti autenticati possono prenotare uno dei film disponibili, visualizzare le informazioni dettagliate sul film, ricercare nuovi titoli, gestire le proprie prenotazioni, lasciare recensioni e condividere i film presenti con altri utenti.</w:t>
-      </w:r>
-    </w:p>
-    <w:p>
-      <w:pPr>
-        <w:pStyle w:val="Titolo1"/>
-      </w:pPr>
-      <w:r>
-        <w:t xml:space="preserve">(Slide 13 </w:t>
-      </w:r>
-      <w:r>
-        <w:t>–</w:t>
-      </w:r>
-      <w:r>
-        <w:t xml:space="preserve"> </w:t>
-      </w:r>
-      <w:r>
-        <w:t>Le caratteristiche del progetto)</w:t>
-      </w:r>
-    </w:p>
-    <w:p>
-      <w:r>
-        <w:t>VerifiedMovies offre una funzionalità di registrazione e login che si basa su un meccanismo challenge-response. Durante la fase di registrazione, viene creato un Decentralized Identifier (DID) univoco per ogni utente e la relativa chiave privata viene associata sulla blockchain. L'obiettivo principale è garantire l'accesso ai contenuti riservati, in particolare per i film che hanno limiti di età.</w:t>
-      </w:r>
-    </w:p>
-    <w:p>
-      <w:r>
-        <w:t>Il meccanismo challenge-response richiede all'utente di firmare digitalmente un numero casuale generato dal sistema. Questa firma dimostra che l'utente è in possesso della chiave privata associata al suo DID. Successivamente, l'utente può effettuare il login utilizzando solo il suo identificatore, senza dover inserire ulteriori dati.</w:t>
-      </w:r>
-    </w:p>
-    <w:p>
-      <w:r>
-        <w:t>Per implementare questo meccanismo, VerifiedMovies fa uso di un</w:t>
-      </w:r>
-      <w:r>
-        <w:t xml:space="preserve">o smart contract (cioè, un programma che definisce le operazioni su rete blockchain) </w:t>
-      </w:r>
-      <w:r>
-        <w:t xml:space="preserve">che realizza il concetto di Self Sovereign Identity, seguendo gli standard introdotti dal W3C. </w:t>
-      </w:r>
-      <w:r>
-        <w:t>Questo è stato sviluppato</w:t>
-      </w:r>
-      <w:r>
-        <w:t xml:space="preserve"> da Alessio De Biasi, un laureando magistrale in Informatica presso Ca’ Foscari. Il suo codice, scritto in Solidity, il linguaggio di programmazione per smart contract, doveva essere utilizzato come requisito obbligatorio e serve per garantire la creazione del DID, la gestione del documento di identità digitale e l'interazione con la blockchain.</w:t>
-      </w:r>
-    </w:p>
-    <w:p>
-      <w:r>
         <w:t>Nella prossima slide, approfondiremo il meccanismo di verifica dell'età dell'utente, che si basa sui limiti d'età dei film e l'utilizzo di credenziali con Zero Knowledge Proof.</w:t>
       </w:r>
     </w:p>
@@ -694,28 +890,31 @@
         <w:pStyle w:val="Titolo2"/>
       </w:pPr>
       <w:r>
+        <w:t>Appunti di contorno su CLSignature2019 venissero giustamente fatte domande su questo</w:t>
+      </w:r>
+    </w:p>
+    <w:p>
+      <w:r>
+        <w:t>La tecnica di firma digitale utilizzata in questo contesto è chiamata CLSignature2019. Questo meccanismo è stato scelto per diversi motivi. Innanzitutto, permette di implementare un concetto chiamato "Zero Knowledge Proof", che si basa sulla standardizzazione e sulle specifiche descritte in . Questo significa che i dati dell'utente vengono creati e incapsulati all'interno di uno schema comune, consentendo la verifica della validità della credenziale senza rivelare informazioni riservate sull'utente stesso.</w:t>
+      </w:r>
+    </w:p>
+    <w:p>
+      <w:r>
+        <w:t>Per generare la firma CLSignature2019, vengono seguiti determinati passaggi. Innanzitutto, viene generata una chiave privata per l'emittente, che viene utilizzata per firmare la credenziale. Successivamente, viene generata una chiave pubblica corrispondente, che verrà utilizzata per verificare la firma. Viene inoltre generato un valore casuale chiamato "nonce", che è utilizzato per creare la prova di correttezza della firma. Questa prova di correttezza viene generata calcolando il valore di impegno (commitment) ottenuto moltiplicando il nonce per la chiave pubblica, e successivamente calcolando il valore di risposta (response) moltiplicando la chiave privata per il valore di impegno. Infine, viene calcolato il valore di firma, che insieme al valore di prova di correttezza costituisce la firma CLSignature2019.</w:t>
+      </w:r>
+    </w:p>
+    <w:p>
+      <w:r>
+        <w:t>L'utilizzo di questa firma digitale è particolarmente adatto alle soluzioni blockchain di secondo livello, come ad esempio Hyperledger Indy, che si basano sul concetto di self-sovereign identity. In questo contesto, vengono coinvolti tre soggetti: l'emittente (issuer) che crea la credenziale e la firma, il possessore (holder) che detiene la credenziale e ne possiede un identificativo decentralizzato (DID), e il verificatore (verifier) che verifica la validità della credenziale. Nel caso specifico del sistema descritto, il cinema stesso funge da verificatore, verificando la validità della credenziale utilizzando la chiave pubblica dell'emittente.</w:t>
+      </w:r>
+    </w:p>
+    <w:p>
+      <w:r>
+        <w:t xml:space="preserve">In sintesi, il meccanismo CLSignature2019 è stato utilizzato per implementare un processo di verifica dell'età all'interno dell'applicazione. Questo meccanismo permette di creare e verificare le credenziali in modo </w:t>
+      </w:r>
+      <w:r>
         <w:lastRenderedPageBreak/>
-        <w:t>Appunti di contorno su CLSignature2019 venissero giustamente fatte domande su questo</w:t>
-      </w:r>
-    </w:p>
-    <w:p>
-      <w:r>
-        <w:t>La tecnica di firma digitale utilizzata in questo contesto è chiamata CLSignature2019. Questo meccanismo è stato scelto per diversi motivi. Innanzitutto, permette di implementare un concetto chiamato "Zero Knowledge Proof", che si basa sulla standardizzazione e sulle specifiche descritte in . Questo significa che i dati dell'utente vengono creati e incapsulati all'interno di uno schema comune, consentendo la verifica della validità della credenziale senza rivelare informazioni riservate sull'utente stesso.</w:t>
-      </w:r>
-    </w:p>
-    <w:p>
-      <w:r>
-        <w:t>Per generare la firma CLSignature2019, vengono seguiti determinati passaggi. Innanzitutto, viene generata una chiave privata per l'emittente, che viene utilizzata per firmare la credenziale. Successivamente, viene generata una chiave pubblica corrispondente, che verrà utilizzata per verificare la firma. Viene inoltre generato un valore casuale chiamato "nonce", che è utilizzato per creare la prova di correttezza della firma. Questa prova di correttezza viene generata calcolando il valore di impegno (commitment) ottenuto moltiplicando il nonce per la chiave pubblica, e successivamente calcolando il valore di risposta (response) moltiplicando la chiave privata per il valore di impegno. Infine, viene calcolato il valore di firma, che insieme al valore di prova di correttezza costituisce la firma CLSignature2019.</w:t>
-      </w:r>
-    </w:p>
-    <w:p>
-      <w:r>
-        <w:t>L'utilizzo di questa firma digitale è particolarmente adatto alle soluzioni blockchain di secondo livello, come ad esempio Hyperledger Indy, che si basano sul concetto di self-sovereign identity. In questo contesto, vengono coinvolti tre soggetti: l'emittente (issuer) che crea la credenziale e la firma, il possessore (holder) che detiene la credenziale e ne possiede un identificativo decentralizzato (DID), e il verificatore (verifier) che verifica la validità della credenziale. Nel caso specifico del sistema descritto, il cinema stesso funge da verificatore, verificando la validità della credenziale utilizzando la chiave pubblica dell'emittente.</w:t>
-      </w:r>
-    </w:p>
-    <w:p>
-      <w:r>
-        <w:t>In sintesi, il meccanismo CLSignature2019 è stato utilizzato per implementare un processo di verifica dell'età all'interno dell'applicazione. Questo meccanismo permette di creare e verificare le credenziali in modo sicuro e privato, senza rivelare informazioni sensibili sull'utente. La scelta di CLSignature2019 si basa sulle sue capacità di realizzare Zero Knowledge Proof e sulla sua adozione nelle soluzioni blockchain di secondo livello, garantendo un elevato livello di affidabilità e sicurezza nel contesto specifico.</w:t>
+        <w:t>sicuro e privato, senza rivelare informazioni sensibili sull'utente. La scelta di CLSignature2019 si basa sulle sue capacità di realizzare Zero Knowledge Proof e sulla sua adozione nelle soluzioni blockchain di secondo livello, garantendo un elevato livello di affidabilità e sicurezza nel contesto specifico.</w:t>
       </w:r>
     </w:p>
     <w:p>
@@ -1825,6 +2024,29 @@
     <w:uiPriority w:val="99"/>
     <w:rsid w:val="00E92077"/>
   </w:style>
+  <w:style w:type="character" w:styleId="Collegamentoipertestuale">
+    <w:name w:val="Hyperlink"/>
+    <w:basedOn w:val="Carpredefinitoparagrafo"/>
+    <w:uiPriority w:val="99"/>
+    <w:unhideWhenUsed/>
+    <w:rsid w:val="00CF4827"/>
+    <w:rPr>
+      <w:color w:val="0563C1" w:themeColor="hyperlink"/>
+      <w:u w:val="single"/>
+    </w:rPr>
+  </w:style>
+  <w:style w:type="character" w:styleId="Menzionenonrisolta">
+    <w:name w:val="Unresolved Mention"/>
+    <w:basedOn w:val="Carpredefinitoparagrafo"/>
+    <w:uiPriority w:val="99"/>
+    <w:semiHidden/>
+    <w:unhideWhenUsed/>
+    <w:rsid w:val="00CF4827"/>
+    <w:rPr>
+      <w:color w:val="605E5C"/>
+      <w:shd w:val="clear" w:color="auto" w:fill="E1DFDD"/>
+    </w:rPr>
+  </w:style>
 </w:styles>
 </file>
 

</xml_diff>

<commit_message>
Approvazione ufficiale presentazione & end
</commit_message>
<xml_diff>
--- a/Presentazione/Discorso indicativo presentazione.docx
+++ b/Presentazione/Discorso indicativo presentazione.docx
@@ -117,7 +117,10 @@
         <w:t xml:space="preserve"> da un punto di vista teorico ed applicativo</w:t>
       </w:r>
       <w:r>
-        <w:t xml:space="preserve">, cercando di rendere chiaro il contesto progettuale. </w:t>
+        <w:t>, cercando di rendere chiaro il contesto progettuale</w:t>
+      </w:r>
+      <w:r>
+        <w:t xml:space="preserve"> e comprenderne la sua realizzazione. </w:t>
       </w:r>
     </w:p>
     <w:p>
@@ -155,22 +158,7 @@
     </w:p>
     <w:p>
       <w:r>
-        <w:t>Lo scopo del mio tirocinio è stato quindi di</w:t>
-      </w:r>
-      <w:r>
-        <w:t xml:space="preserve"> esplorare e studiare la tecnologia blockchain</w:t>
-      </w:r>
-      <w:r>
-        <w:t xml:space="preserve">, </w:t>
-      </w:r>
-      <w:r>
-        <w:t xml:space="preserve">relativamente nuova </w:t>
-      </w:r>
-      <w:r>
-        <w:t>e in parte sconosciuta</w:t>
-      </w:r>
-      <w:r>
-        <w:t xml:space="preserve"> all'azienda. Il mio obiettivo principale era quello di approfondire la conoscenza di questa tecnologia rivoluzionaria e scoprirne possibili applicazioni al di fuori del tradizionale ambito finanziario.</w:t>
+        <w:t>Lo scopo del mio tirocinio è stato quindi di esplorare e studiare la tecnologia blockchain, relativamente nuova e in parte sconosciuta all'azienda. Il mio obiettivo principale era quello di approfondire la conoscenza di questa tecnologia rivoluzionaria e scoprirne possibili applicazioni al di fuori del tradizionale ambito finanziario.</w:t>
       </w:r>
     </w:p>
     <w:p>
@@ -361,7 +349,7 @@
         <w:t xml:space="preserve">affermano </w:t>
       </w:r>
       <w:r>
-        <w:t xml:space="preserve"> di avere</w:t>
+        <w:t>di avere</w:t>
       </w:r>
       <w:r>
         <w:t>.</w:t>
@@ -536,7 +524,13 @@
         <w:t>le Verifiable Credentials (VC), noto anche come Credenziali Verificabili</w:t>
       </w:r>
       <w:r>
-        <w:t>, riferiti ad uno standard ominimo</w:t>
+        <w:t>, riferiti ad uno standard om</w:t>
+      </w:r>
+      <w:r>
+        <w:t>o</w:t>
+      </w:r>
+      <w:r>
+        <w:t>nimo</w:t>
       </w:r>
       <w:r>
         <w:t>.</w:t>
@@ -821,6 +815,19 @@
     </w:p>
     <w:p>
       <w:pPr>
+        <w:rPr>
+          <w:rFonts w:asciiTheme="majorHAnsi" w:eastAsiaTheme="majorEastAsia" w:hAnsiTheme="majorHAnsi" w:cstheme="majorBidi"/>
+          <w:color w:val="2F5496" w:themeColor="accent1" w:themeShade="BF"/>
+          <w:sz w:val="32"/>
+          <w:szCs w:val="32"/>
+        </w:rPr>
+      </w:pPr>
+      <w:r>
+        <w:br w:type="page"/>
+      </w:r>
+    </w:p>
+    <w:p>
+      <w:pPr>
         <w:pStyle w:val="Titolo1"/>
         <w:rPr>
           <w:lang w:val="en-US"/>
@@ -830,6 +837,7 @@
         <w:rPr>
           <w:lang w:val="en-US"/>
         </w:rPr>
+        <w:lastRenderedPageBreak/>
         <w:t>(Slide 11</w:t>
       </w:r>
       <w:r>
@@ -847,21 +855,122 @@
     </w:p>
     <w:p>
       <w:r>
-        <w:t xml:space="preserve">Il concetto chiave della prova dell'identità utilizza anche il concetto di Zero Knowledge Proof, o Prove a conoscenza zero. Si tratta di un metodo crittografico che permette a un'entità di dimostrare a un'altra entità </w:t>
+        <w:t>Il concetto chiave della prova dell'identità utilizza anche il concetto di Zero Knowledge Proof, o Prove a conoscenza zero. Si tratta di un metodo crittografico che permette a un'entità di dimostrare a un'altra entità di conoscere un certo valore senza rivelarlo effettivamente, ma dimostrando di avere il possesso di una determinata informazione attraverso una prova indiretta che coinvolge enti fidati.</w:t>
+      </w:r>
+    </w:p>
+    <w:p>
+      <w:r>
+        <w:t>Nel contesto di questa presentazione, il concetto di Zero Knowledge Proof si collega direttamente alla catena di fiducia descritta precedentemente. In questo caso specifico, l'utente deve provare di avere un'età superiore a quella richiesta per la prenotazione di un film, senza dover fornire esplicitamente la propria età anagrafica. Invece, l'utente presenta una prova crittografica che dimostra la sua appartenenza a uno schema comune di fiducia, ovvero la catena di fiducia menzionata in precedenza.</w:t>
+      </w:r>
+    </w:p>
+    <w:p>
+      <w:r>
+        <w:t>Durante la verifica, vengono controllate le firme digitali delle credenziali presentate, in modo da verificare che siano state emesse da un'entità fidata e che siano corrette. Questo processo avviene attraverso uno standard specificamente progettato per garantire la non ripudiabilità delle prove.</w:t>
+      </w:r>
+    </w:p>
+    <w:p>
+      <w:pPr>
+        <w:pStyle w:val="Titolo1"/>
+      </w:pPr>
+      <w:r>
+        <w:t>(Slide 1</w:t>
+      </w:r>
+      <w:r>
+        <w:t>2</w:t>
+      </w:r>
+      <w:r>
+        <w:t xml:space="preserve"> </w:t>
+      </w:r>
+      <w:r>
+        <w:t>–</w:t>
+      </w:r>
+      <w:r>
+        <w:t xml:space="preserve"> </w:t>
+      </w:r>
+      <w:r>
+        <w:t>Tecnologie del progetto</w:t>
+      </w:r>
+      <w:r>
+        <w:t>)</w:t>
+      </w:r>
+    </w:p>
+    <w:p>
+      <w:r>
+        <w:t>Qui presenti le tecnologie da me utilizzate in fase di codifica del prodotto, composto da due parti.</w:t>
+      </w:r>
+    </w:p>
+    <w:p>
+      <w:r>
+        <w:t>La parte front-end presenta React come libreria grafica, basandosi sulla creazione di tipi usando il linguaggio TypeScript, riducendo gli errori e garantendo il pieno controllo sui dati forniti, in particolare delle credenziali e della loro presentazione. L’interazione con blockchain è realizzata secondo la libreria web3.js, che permette di comunicare in modo semplice tra la parte grafica e logica fornita dal contratto, permettendone la generazione e l’invocazione delle specifiche funzioni. Inoltre, si è usato Jest per realizzare i vari tipi di test, passando dai singoli test di unità fino ai test di accettazione del prodotto finale.</w:t>
+      </w:r>
+    </w:p>
+    <w:p>
+      <w:r>
+        <w:t>La parte back-end utilizza come collegamento Node.js, ambiente di esecuzione lato server per lo scambio sicuro dei dati, basato sulla comunicazione con lo smart contract libreria scritto in linguaggio Solidity e basando il tutto su un framework che avvia sulla rete locale la compilazione ed esecuzione delle transazioni, chiamato Hardhat.</w:t>
+      </w:r>
+    </w:p>
+    <w:p>
+      <w:pPr>
+        <w:pStyle w:val="Titolo1"/>
+      </w:pPr>
+      <w:r>
+        <w:t>(Slide 1</w:t>
+      </w:r>
+      <w:r>
+        <w:t>3</w:t>
+      </w:r>
+      <w:r>
+        <w:t xml:space="preserve"> </w:t>
+      </w:r>
+      <w:r>
+        <w:t>–</w:t>
+      </w:r>
+      <w:r>
+        <w:t xml:space="preserve"> </w:t>
+      </w:r>
+      <w:r>
+        <w:t>Le caratteristiche del progetto)</w:t>
+      </w:r>
+    </w:p>
+    <w:p>
+      <w:r>
+        <w:t xml:space="preserve">Sulla base di tutte queste tecnologie innovative, ho creato il progetto VerifiedMovies, una piattaforma che sfrutta le prove dell'identità e Zero Knowledge Proof per offrire un'esperienza di prenotazione cinematografica sicura e privata. </w:t>
+      </w:r>
+    </w:p>
+    <w:p>
+      <w:r>
+        <w:t>VerifiedMovies offre una funzionalità di registrazione e login che si basa su un meccanismo challenge-response. Durante la fase di registrazione, viene creato un Decentralized Identifier (DID) univoco per ogni utente e la relativa chiave privata viene associata sulla blockchain. L'obiettivo principale è garantire l'accesso ai contenuti riservati, in particolare per i film che hanno limiti di età.</w:t>
+      </w:r>
+    </w:p>
+    <w:p>
+      <w:r>
+        <w:t>Il meccanismo challenge-response richiede all'utente di firmare digitalmente un numero casuale generato dal sistema. Questa firma dimostra che l'utente è in possesso della chiave privata associata al suo DID. Successivamente, l'utente può effettuare il login utilizzando solo il suo identificatore, senza dover inserire ulteriori dati.</w:t>
+      </w:r>
+    </w:p>
+    <w:p>
+      <w:r>
+        <w:t>Per implementare questo meccanismo, VerifiedMovies fa uso di un</w:t>
+      </w:r>
+      <w:r>
+        <w:t xml:space="preserve">o smart contract (cioè, un programma che definisce le operazioni su rete blockchain) </w:t>
+      </w:r>
+      <w:r>
+        <w:t xml:space="preserve">che realizza il concetto di Self Sovereign Identity, seguendo gli standard introdotti dal W3C. </w:t>
+      </w:r>
+      <w:r>
+        <w:t>Questo è stato sviluppato</w:t>
+      </w:r>
+      <w:r>
+        <w:t xml:space="preserve"> da Alessio De Biasi, un laureando magistrale in Informatica presso Ca’ Foscari. Il suo codice, scritto in Solidity, il linguaggio di programmazione per smart </w:t>
       </w:r>
       <w:r>
         <w:lastRenderedPageBreak/>
-        <w:t>di conoscere un certo valore senza rivelarlo effettivamente, ma dimostrando di avere il possesso di una determinata informazione attraverso una prova indiretta che coinvolge enti fidati.</w:t>
-      </w:r>
-    </w:p>
-    <w:p>
-      <w:r>
-        <w:t>Nel contesto di questa presentazione, il concetto di Zero Knowledge Proof si collega direttamente alla catena di fiducia descritta precedentemente. In questo caso specifico, l'utente deve provare di avere un'età superiore a quella richiesta per la prenotazione di un film, senza dover fornire esplicitamente la propria età anagrafica. Invece, l'utente presenta una prova crittografica che dimostra la sua appartenenza a uno schema comune di fiducia, ovvero la catena di fiducia menzionata in precedenza.</w:t>
-      </w:r>
-    </w:p>
-    <w:p>
-      <w:r>
-        <w:t>Durante la verifica, vengono controllate le firme digitali delle credenziali presentate, in modo da verificare che siano state emesse da un'entità fidata e che siano corrette. Questo processo avviene attraverso uno standard specificamente progettato per garantire la non ripudiabilità delle prove.</w:t>
+        <w:t>contract, doveva essere utilizzato come requisito obbligatorio e serve per garantire la creazione del DID, la gestione del documento di identità digitale e l'interazione con la blockchain.</w:t>
+      </w:r>
+    </w:p>
+    <w:p>
+      <w:r>
+        <w:t>Nella prossima slide, approfondiremo il meccanismo di verifica dell'età dell'utente, che si basa sui limiti d'età dei film e l'utilizzo di credenziali con Zero Knowledge Proof.</w:t>
       </w:r>
     </w:p>
     <w:p>
@@ -869,108 +978,6 @@
         <w:pStyle w:val="Titolo1"/>
       </w:pPr>
       <w:r>
-        <w:t>(Slide 1</w:t>
-      </w:r>
-      <w:r>
-        <w:t>2</w:t>
-      </w:r>
-      <w:r>
-        <w:t xml:space="preserve"> </w:t>
-      </w:r>
-      <w:r>
-        <w:t>–</w:t>
-      </w:r>
-      <w:r>
-        <w:t xml:space="preserve"> </w:t>
-      </w:r>
-      <w:r>
-        <w:t>Tecnologie del progetto</w:t>
-      </w:r>
-      <w:r>
-        <w:t>)</w:t>
-      </w:r>
-    </w:p>
-    <w:p>
-      <w:r>
-        <w:t>Qui presenti le tecnologie da me utilizzate in fase di codifica del prodotto, composto da due parti.</w:t>
-      </w:r>
-    </w:p>
-    <w:p>
-      <w:r>
-        <w:t>La parte front-end presenta React come libreria grafica, basandosi sulla creazione di tipi usando il linguaggio TypeScript, riducendo gli errori e garantendo il pieno controllo sui dati forniti, in particolare delle credenziali e della loro presentazione. L’interazione con blockchain è realizzata secondo la libreria web3.js, che permette di comunicare in modo semplice tra la parte grafica e logica fornita dal contratto, permettendone la generazione e l’invocazione delle specifiche funzioni. Inoltre, si è usato Jest per realizzare i vari tipi di test, passando dai singoli test di unità fino ai test di accettazione del prodotto finale.</w:t>
-      </w:r>
-    </w:p>
-    <w:p>
-      <w:r>
-        <w:t>La parte back-end utilizza come collegamento Node.js, ambiente di esecuzione lato server per lo scambio sicuro dei dati, basato sulla comunicazione con lo smart contract libreria scritto in linguaggio Solidity e basando il tutto su un framework che avvia sulla rete locale la compilazione ed esecuzione delle transazioni, chiamato Hardhat.</w:t>
-      </w:r>
-    </w:p>
-    <w:p>
-      <w:pPr>
-        <w:pStyle w:val="Titolo1"/>
-      </w:pPr>
-      <w:r>
-        <w:t>(Slide 1</w:t>
-      </w:r>
-      <w:r>
-        <w:t>3</w:t>
-      </w:r>
-      <w:r>
-        <w:t xml:space="preserve"> </w:t>
-      </w:r>
-      <w:r>
-        <w:t>–</w:t>
-      </w:r>
-      <w:r>
-        <w:t xml:space="preserve"> </w:t>
-      </w:r>
-      <w:r>
-        <w:t>Le caratteristiche del progetto)</w:t>
-      </w:r>
-    </w:p>
-    <w:p>
-      <w:r>
-        <w:t xml:space="preserve">Sulla base di tutte queste tecnologie innovative, ho creato il progetto VerifiedMovies, una piattaforma che sfrutta le prove dell'identità e Zero Knowledge Proof per offrire un'esperienza di prenotazione cinematografica sicura e privata. </w:t>
-      </w:r>
-    </w:p>
-    <w:p>
-      <w:r>
-        <w:t>VerifiedMovies offre una funzionalità di registrazione e login che si basa su un meccanismo challenge-response. Durante la fase di registrazione, viene creato un Decentralized Identifier (DID) univoco per ogni utente e la relativa chiave privata viene associata sulla blockchain. L'obiettivo principale è garantire l'accesso ai contenuti riservati, in particolare per i film che hanno limiti di età.</w:t>
-      </w:r>
-    </w:p>
-    <w:p>
-      <w:r>
-        <w:t>Il meccanismo challenge-response richiede all'utente di firmare digitalmente un numero casuale generato dal sistema. Questa firma dimostra che l'utente è in possesso della chiave privata associata al suo DID. Successivamente, l'utente può effettuare il login utilizzando solo il suo identificatore, senza dover inserire ulteriori dati.</w:t>
-      </w:r>
-    </w:p>
-    <w:p>
-      <w:r>
-        <w:t>Per implementare questo meccanismo, VerifiedMovies fa uso di un</w:t>
-      </w:r>
-      <w:r>
-        <w:t xml:space="preserve">o smart contract (cioè, un programma che definisce le operazioni su rete blockchain) </w:t>
-      </w:r>
-      <w:r>
-        <w:t xml:space="preserve">che realizza il concetto di Self Sovereign Identity, seguendo gli standard introdotti dal W3C. </w:t>
-      </w:r>
-      <w:r>
-        <w:t>Questo è stato sviluppato</w:t>
-      </w:r>
-      <w:r>
-        <w:t xml:space="preserve"> da Alessio De Biasi, un laureando magistrale in Informatica presso Ca’ Foscari. Il suo codice, scritto in Solidity, il linguaggio di programmazione per smart contract, doveva essere utilizzato come requisito obbligatorio e serve per garantire la creazione del DID, la gestione del documento di identità digitale e l'interazione con la blockchain.</w:t>
-      </w:r>
-    </w:p>
-    <w:p>
-      <w:r>
-        <w:t>Nella prossima slide, approfondiremo il meccanismo di verifica dell'età dell'utente, che si basa sui limiti d'età dei film e l'utilizzo di credenziali con Zero Knowledge Proof.</w:t>
-      </w:r>
-    </w:p>
-    <w:p>
-      <w:pPr>
-        <w:pStyle w:val="Titolo1"/>
-      </w:pPr>
-      <w:r>
-        <w:lastRenderedPageBreak/>
         <w:t>(Slide 1</w:t>
       </w:r>
       <w:r>
@@ -1085,6 +1092,7 @@
     </w:p>
     <w:p>
       <w:r>
+        <w:lastRenderedPageBreak/>
         <w:t>In sintesi, il meccanismo CLSignature2019 è stato utilizzato per implementare un processo di verifica dell'età all'interno dell'applicazione. Questo meccanismo permette di creare e verificare le credenziali in modo sicuro e privato, senza rivelare informazioni sensibili sull'utente. La scelta di CLSignature2019 si basa sulle sue capacità di realizzare Zero Knowledge Proof e sulla sua adozione nelle soluzioni blockchain di secondo livello, garantendo un elevato livello di affidabilità e sicurezza nel contesto specifico.</w:t>
       </w:r>
     </w:p>
@@ -1093,7 +1101,6 @@
         <w:pStyle w:val="Titolo1"/>
       </w:pPr>
       <w:r>
-        <w:lastRenderedPageBreak/>
         <w:t>(Slide 1</w:t>
       </w:r>
       <w:r>

</xml_diff>